<commit_message>
notes updated: symbol of bjt, begin chrasteristics
</commit_message>
<xml_diff>
--- a/bjt/bjt-basics.docx
+++ b/bjt/bjt-basics.docx
@@ -5481,14 +5481,28 @@
         <w:jc w:val="both"/>
         <w:rPr>
           <w:rFonts w:eastAsiaTheme="minorEastAsia"/>
+        </w:rPr>
+      </w:pPr>
+      <w:r>
+        <w:rPr>
+          <w:rFonts w:eastAsiaTheme="minorEastAsia"/>
+        </w:rPr>
+        <w:t xml:space="preserve">Символы, используемые для </w:t>
+      </w:r>
+      <w:proofErr w:type="spellStart"/>
+      <w:r>
+        <w:rPr>
+          <w:rFonts w:eastAsiaTheme="minorEastAsia"/>
           <w:lang w:val="en-US"/>
         </w:rPr>
-      </w:pPr>
-      <w:r>
-        <w:rPr>
-          <w:rFonts w:eastAsiaTheme="minorEastAsia"/>
-        </w:rPr>
-        <w:t xml:space="preserve">Символы, используемые для </w:t>
+        <w:t>npn</w:t>
+      </w:r>
+      <w:proofErr w:type="spellEnd"/>
+      <w:r>
+        <w:rPr>
+          <w:rFonts w:eastAsiaTheme="minorEastAsia"/>
+        </w:rPr>
+        <w:t xml:space="preserve"> и </w:t>
       </w:r>
       <w:proofErr w:type="spellStart"/>
       <w:r>
@@ -5496,6 +5510,77 @@
           <w:rFonts w:eastAsiaTheme="minorEastAsia"/>
           <w:lang w:val="en-US"/>
         </w:rPr>
+        <w:t>pnp</w:t>
+      </w:r>
+      <w:proofErr w:type="spellEnd"/>
+      <w:r>
+        <w:rPr>
+          <w:rFonts w:eastAsiaTheme="minorEastAsia"/>
+        </w:rPr>
+        <w:t xml:space="preserve"> транзисторов показаны на рисунке 4-6(</w:t>
+      </w:r>
+      <w:r>
+        <w:rPr>
+          <w:rFonts w:eastAsiaTheme="minorEastAsia"/>
+          <w:lang w:val="en-US"/>
+        </w:rPr>
+        <w:t>a</w:t>
+      </w:r>
+      <w:r>
+        <w:rPr>
+          <w:rFonts w:eastAsiaTheme="minorEastAsia"/>
+        </w:rPr>
+        <w:t>)</w:t>
+      </w:r>
+      <w:r>
+        <w:rPr>
+          <w:rFonts w:eastAsiaTheme="minorEastAsia"/>
+        </w:rPr>
+        <w:t xml:space="preserve"> и </w:t>
+      </w:r>
+      <w:r>
+        <w:rPr>
+          <w:rFonts w:eastAsiaTheme="minorEastAsia"/>
+        </w:rPr>
+        <w:t>(</w:t>
+      </w:r>
+      <w:r>
+        <w:rPr>
+          <w:rFonts w:eastAsiaTheme="minorEastAsia"/>
+          <w:lang w:val="en-US"/>
+        </w:rPr>
+        <w:t>b</w:t>
+      </w:r>
+      <w:r>
+        <w:rPr>
+          <w:rFonts w:eastAsiaTheme="minorEastAsia"/>
+        </w:rPr>
+        <w:t>)</w:t>
+      </w:r>
+      <w:r>
+        <w:rPr>
+          <w:rFonts w:eastAsiaTheme="minorEastAsia"/>
+        </w:rPr>
+        <w:t xml:space="preserve">. </w:t>
+      </w:r>
+      <w:r>
+        <w:rPr>
+          <w:rFonts w:eastAsiaTheme="minorEastAsia"/>
+        </w:rPr>
+        <w:t>Стрелочка всегда соответс</w:t>
+      </w:r>
+      <w:r>
+        <w:rPr>
+          <w:rFonts w:eastAsiaTheme="minorEastAsia"/>
+        </w:rPr>
+        <w:t xml:space="preserve">твует эмиттерному выводу и в каждом случае ее направление соответствует традиционному направлению тока. Для </w:t>
+      </w:r>
+      <w:proofErr w:type="spellStart"/>
+      <w:r>
+        <w:rPr>
+          <w:rFonts w:eastAsiaTheme="minorEastAsia"/>
+          <w:lang w:val="en-US"/>
+        </w:rPr>
         <w:t>npn</w:t>
       </w:r>
       <w:proofErr w:type="spellEnd"/>
@@ -5503,7 +5588,45 @@
         <w:rPr>
           <w:rFonts w:eastAsiaTheme="minorEastAsia"/>
         </w:rPr>
-        <w:t xml:space="preserve"> и </w:t>
+        <w:t xml:space="preserve"> транзистора стрелочка направлена от базы </w:t>
+      </w:r>
+      <w:r>
+        <w:rPr>
+          <w:rFonts w:eastAsiaTheme="minorEastAsia"/>
+          <w:lang w:val="en-US"/>
+        </w:rPr>
+        <w:t>p</w:t>
+      </w:r>
+      <w:r>
+        <w:rPr>
+          <w:rFonts w:eastAsiaTheme="minorEastAsia"/>
+        </w:rPr>
+        <w:t>-</w:t>
+      </w:r>
+      <w:r>
+        <w:rPr>
+          <w:rFonts w:eastAsiaTheme="minorEastAsia"/>
+        </w:rPr>
+        <w:t xml:space="preserve">типа к эмиттеру </w:t>
+      </w:r>
+      <w:r>
+        <w:rPr>
+          <w:rFonts w:eastAsiaTheme="minorEastAsia"/>
+          <w:lang w:val="en-US"/>
+        </w:rPr>
+        <w:t>n</w:t>
+      </w:r>
+      <w:r>
+        <w:rPr>
+          <w:rFonts w:eastAsiaTheme="minorEastAsia"/>
+        </w:rPr>
+        <w:t>-</w:t>
+      </w:r>
+      <w:r>
+        <w:rPr>
+          <w:rFonts w:eastAsiaTheme="minorEastAsia"/>
+        </w:rPr>
+        <w:t xml:space="preserve">типа. Для </w:t>
       </w:r>
       <w:proofErr w:type="spellStart"/>
       <w:r>
@@ -5518,54 +5641,568 @@
         <w:rPr>
           <w:rFonts w:eastAsiaTheme="minorEastAsia"/>
         </w:rPr>
-        <w:t xml:space="preserve"> транзисторов показаны на рисунке 4-6(</w:t>
+        <w:t xml:space="preserve"> транзистора она направлена от эмиттера </w:t>
       </w:r>
       <w:r>
         <w:rPr>
           <w:rFonts w:eastAsiaTheme="minorEastAsia"/>
           <w:lang w:val="en-US"/>
         </w:rPr>
-        <w:t>a</w:t>
-      </w:r>
-      <w:r>
-        <w:rPr>
-          <w:rFonts w:eastAsiaTheme="minorEastAsia"/>
-        </w:rPr>
-        <w:t>)</w:t>
-      </w:r>
-      <w:r>
-        <w:rPr>
-          <w:rFonts w:eastAsiaTheme="minorEastAsia"/>
-        </w:rPr>
-        <w:t xml:space="preserve"> и </w:t>
-      </w:r>
-      <w:r>
-        <w:rPr>
-          <w:rFonts w:eastAsiaTheme="minorEastAsia"/>
-        </w:rPr>
-        <w:t>(</w:t>
+        <w:t>p</w:t>
+      </w:r>
+      <w:r>
+        <w:rPr>
+          <w:rFonts w:eastAsiaTheme="minorEastAsia"/>
+        </w:rPr>
+        <w:t>-</w:t>
+      </w:r>
+      <w:r>
+        <w:rPr>
+          <w:rFonts w:eastAsiaTheme="minorEastAsia"/>
+        </w:rPr>
+        <w:t>типа</w:t>
+      </w:r>
+      <w:r>
+        <w:rPr>
+          <w:rFonts w:eastAsiaTheme="minorEastAsia"/>
+        </w:rPr>
+        <w:t xml:space="preserve"> </w:t>
+      </w:r>
+      <w:r>
+        <w:rPr>
+          <w:rFonts w:eastAsiaTheme="minorEastAsia"/>
+        </w:rPr>
+        <w:t xml:space="preserve">к базе </w:t>
       </w:r>
       <w:r>
         <w:rPr>
           <w:rFonts w:eastAsiaTheme="minorEastAsia"/>
           <w:lang w:val="en-US"/>
         </w:rPr>
-        <w:t>b</w:t>
-      </w:r>
-      <w:r>
-        <w:rPr>
-          <w:rFonts w:eastAsiaTheme="minorEastAsia"/>
-        </w:rPr>
-        <w:t>)</w:t>
+        <w:t>n</w:t>
+      </w:r>
+      <w:r>
+        <w:rPr>
+          <w:rFonts w:eastAsiaTheme="minorEastAsia"/>
+        </w:rPr>
+        <w:t>-</w:t>
+      </w:r>
+      <w:r>
+        <w:rPr>
+          <w:rFonts w:eastAsiaTheme="minorEastAsia"/>
+        </w:rPr>
+        <w:t xml:space="preserve">типа. Таким образом, стрелочка всегда направлена от </w:t>
+      </w:r>
+      <w:r>
+        <w:rPr>
+          <w:rFonts w:eastAsiaTheme="minorEastAsia"/>
+          <w:lang w:val="en-US"/>
+        </w:rPr>
+        <w:t xml:space="preserve">p </w:t>
+      </w:r>
+      <w:r>
+        <w:rPr>
+          <w:rFonts w:eastAsiaTheme="minorEastAsia"/>
+        </w:rPr>
+        <w:t xml:space="preserve">к </w:t>
+      </w:r>
+      <w:r>
+        <w:rPr>
+          <w:rFonts w:eastAsiaTheme="minorEastAsia"/>
+          <w:lang w:val="en-US"/>
+        </w:rPr>
+        <w:t>n</w:t>
       </w:r>
       <w:r>
         <w:rPr>
           <w:rFonts w:eastAsiaTheme="minorEastAsia"/>
         </w:rPr>
         <w:t xml:space="preserve">. </w:t>
+      </w:r>
+    </w:p>
+    <w:p>
+      <w:pPr>
+        <w:spacing w:after="0" w:line="240" w:lineRule="auto"/>
+        <w:jc w:val="both"/>
+        <w:rPr>
+          <w:rFonts w:eastAsiaTheme="minorEastAsia"/>
+        </w:rPr>
+      </w:pPr>
+      <w:r>
+        <w:rPr>
+          <w:noProof/>
+        </w:rPr>
+        <w:lastRenderedPageBreak/>
+        <w:drawing>
+          <wp:inline distT="0" distB="0" distL="0" distR="0" wp14:anchorId="792F3E64" wp14:editId="4CB27213">
+            <wp:extent cx="5940425" cy="2935605"/>
+            <wp:effectExtent l="0" t="0" r="3175" b="0"/>
+            <wp:docPr id="2" name="Рисунок 2"/>
+            <wp:cNvGraphicFramePr>
+              <a:graphicFrameLocks xmlns:a="http://schemas.openxmlformats.org/drawingml/2006/main" noChangeAspect="1"/>
+            </wp:cNvGraphicFramePr>
+            <a:graphic xmlns:a="http://schemas.openxmlformats.org/drawingml/2006/main">
+              <a:graphicData uri="http://schemas.openxmlformats.org/drawingml/2006/picture">
+                <pic:pic xmlns:pic="http://schemas.openxmlformats.org/drawingml/2006/picture">
+                  <pic:nvPicPr>
+                    <pic:cNvPr id="1" name=""/>
+                    <pic:cNvPicPr/>
+                  </pic:nvPicPr>
+                  <pic:blipFill>
+                    <a:blip r:embed="rId6"/>
+                    <a:stretch>
+                      <a:fillRect/>
+                    </a:stretch>
+                  </pic:blipFill>
+                  <pic:spPr>
+                    <a:xfrm>
+                      <a:off x="0" y="0"/>
+                      <a:ext cx="5940425" cy="2935605"/>
+                    </a:xfrm>
+                    <a:prstGeom prst="rect">
+                      <a:avLst/>
+                    </a:prstGeom>
+                  </pic:spPr>
+                </pic:pic>
+              </a:graphicData>
+            </a:graphic>
+          </wp:inline>
+        </w:drawing>
+      </w:r>
+    </w:p>
+    <w:p>
+      <w:pPr>
+        <w:spacing w:after="0" w:line="240" w:lineRule="auto"/>
+        <w:jc w:val="both"/>
+        <w:rPr>
+          <w:rFonts w:eastAsiaTheme="minorEastAsia"/>
+        </w:rPr>
+      </w:pPr>
+    </w:p>
+    <w:p>
+      <w:pPr>
+        <w:spacing w:after="0" w:line="240" w:lineRule="auto"/>
+        <w:jc w:val="both"/>
+        <w:rPr>
+          <w:rFonts w:eastAsiaTheme="minorEastAsia"/>
+        </w:rPr>
+      </w:pPr>
+      <w:r>
+        <w:rPr>
+          <w:rFonts w:eastAsiaTheme="minorEastAsia"/>
+        </w:rPr>
+        <w:t xml:space="preserve">Полярности напряжений смещения и питания показаны на рисунке 4-7. </w:t>
+      </w:r>
+    </w:p>
+    <w:p>
+      <w:pPr>
+        <w:spacing w:after="0" w:line="240" w:lineRule="auto"/>
+        <w:jc w:val="both"/>
+        <w:rPr>
+          <w:rFonts w:eastAsiaTheme="minorEastAsia"/>
+        </w:rPr>
+      </w:pPr>
+      <w:r>
+        <w:rPr>
+          <w:noProof/>
+        </w:rPr>
+        <w:drawing>
+          <wp:inline distT="0" distB="0" distL="0" distR="0" wp14:anchorId="5A51CDEF" wp14:editId="43323D21">
+            <wp:extent cx="5940425" cy="2299335"/>
+            <wp:effectExtent l="0" t="0" r="3175" b="5715"/>
+            <wp:docPr id="3" name="Рисунок 3"/>
+            <wp:cNvGraphicFramePr>
+              <a:graphicFrameLocks xmlns:a="http://schemas.openxmlformats.org/drawingml/2006/main" noChangeAspect="1"/>
+            </wp:cNvGraphicFramePr>
+            <a:graphic xmlns:a="http://schemas.openxmlformats.org/drawingml/2006/main">
+              <a:graphicData uri="http://schemas.openxmlformats.org/drawingml/2006/picture">
+                <pic:pic xmlns:pic="http://schemas.openxmlformats.org/drawingml/2006/picture">
+                  <pic:nvPicPr>
+                    <pic:cNvPr id="1" name=""/>
+                    <pic:cNvPicPr/>
+                  </pic:nvPicPr>
+                  <pic:blipFill>
+                    <a:blip r:embed="rId7"/>
+                    <a:stretch>
+                      <a:fillRect/>
+                    </a:stretch>
+                  </pic:blipFill>
+                  <pic:spPr>
+                    <a:xfrm>
+                      <a:off x="0" y="0"/>
+                      <a:ext cx="5940425" cy="2299335"/>
+                    </a:xfrm>
+                    <a:prstGeom prst="rect">
+                      <a:avLst/>
+                    </a:prstGeom>
+                  </pic:spPr>
+                </pic:pic>
+              </a:graphicData>
+            </a:graphic>
+          </wp:inline>
+        </w:drawing>
+      </w:r>
+    </w:p>
+    <w:p>
+      <w:pPr>
+        <w:spacing w:after="0" w:line="240" w:lineRule="auto"/>
+        <w:jc w:val="both"/>
+        <w:rPr>
+          <w:rFonts w:eastAsiaTheme="minorEastAsia"/>
+        </w:rPr>
+      </w:pPr>
+    </w:p>
+    <w:p>
+      <w:pPr>
+        <w:spacing w:after="0" w:line="240" w:lineRule="auto"/>
+        <w:ind w:firstLine="708"/>
+        <w:jc w:val="both"/>
+        <w:rPr>
+          <w:rFonts w:eastAsiaTheme="minorEastAsia"/>
+        </w:rPr>
+      </w:pPr>
+      <w:r>
+        <w:rPr>
+          <w:rFonts w:eastAsiaTheme="minorEastAsia"/>
+        </w:rPr>
+        <w:t xml:space="preserve">Для </w:t>
+      </w:r>
+      <w:proofErr w:type="spellStart"/>
+      <w:r>
+        <w:rPr>
+          <w:rFonts w:eastAsiaTheme="minorEastAsia"/>
+          <w:lang w:val="en-US"/>
+        </w:rPr>
+        <w:t>npn</w:t>
+      </w:r>
+      <w:proofErr w:type="spellEnd"/>
+      <w:r>
+        <w:rPr>
+          <w:rFonts w:eastAsiaTheme="minorEastAsia"/>
+        </w:rPr>
+        <w:t xml:space="preserve"> транзистора база смещена в положительном направлении по отношению к эмиттеру</w:t>
+      </w:r>
+      <w:r>
+        <w:rPr>
+          <w:rFonts w:eastAsiaTheme="minorEastAsia"/>
+        </w:rPr>
+        <w:t>,</w:t>
+      </w:r>
+      <w:r>
+        <w:rPr>
+          <w:rFonts w:eastAsiaTheme="minorEastAsia"/>
+        </w:rPr>
+        <w:t xml:space="preserve"> и стрелочка направлена от положительной базы к отрицательному эмиттеру. Коллектор смещен еще положительнее, чем база. Для </w:t>
+      </w:r>
+      <w:proofErr w:type="spellStart"/>
+      <w:r>
+        <w:rPr>
+          <w:rFonts w:eastAsiaTheme="minorEastAsia"/>
+          <w:lang w:val="en-US"/>
+        </w:rPr>
+        <w:t>pnp</w:t>
+      </w:r>
+      <w:proofErr w:type="spellEnd"/>
+      <w:r>
+        <w:rPr>
+          <w:rFonts w:eastAsiaTheme="minorEastAsia"/>
+        </w:rPr>
+        <w:t xml:space="preserve"> </w:t>
+      </w:r>
+      <w:r>
+        <w:rPr>
+          <w:rFonts w:eastAsiaTheme="minorEastAsia"/>
+        </w:rPr>
+        <w:t xml:space="preserve">транзистора база смещена отрицательнее по отношению к эмиттеру. Стрелочка направлена от положительного эмиттера к отрицательной базе. Коллектор смещен еще отрицательнее чем база. </w:t>
+      </w:r>
+    </w:p>
+    <w:p>
+      <w:pPr>
+        <w:spacing w:after="0" w:line="240" w:lineRule="auto"/>
+        <w:jc w:val="both"/>
+        <w:rPr>
+          <w:rFonts w:eastAsiaTheme="minorEastAsia"/>
+        </w:rPr>
+      </w:pPr>
+      <w:r>
+        <w:rPr>
+          <w:rFonts w:eastAsiaTheme="minorEastAsia"/>
+        </w:rPr>
+        <w:tab/>
+        <w:t xml:space="preserve">Типовые напряжения база-эмиттер составляют как для </w:t>
+      </w:r>
+      <w:proofErr w:type="spellStart"/>
+      <w:proofErr w:type="gramStart"/>
+      <w:r>
+        <w:rPr>
+          <w:rFonts w:eastAsiaTheme="minorEastAsia"/>
+          <w:lang w:val="en-US"/>
+        </w:rPr>
+        <w:t>pnp</w:t>
+      </w:r>
+      <w:proofErr w:type="spellEnd"/>
+      <w:proofErr w:type="gramEnd"/>
+      <w:r>
+        <w:rPr>
+          <w:rFonts w:eastAsiaTheme="minorEastAsia"/>
+        </w:rPr>
+        <w:t xml:space="preserve"> так и для </w:t>
+      </w:r>
+      <w:proofErr w:type="spellStart"/>
+      <w:r>
+        <w:rPr>
+          <w:rFonts w:eastAsiaTheme="minorEastAsia"/>
+          <w:lang w:val="en-US"/>
+        </w:rPr>
+        <w:t>npn</w:t>
+      </w:r>
+      <w:proofErr w:type="spellEnd"/>
+      <w:r>
+        <w:rPr>
+          <w:rFonts w:eastAsiaTheme="minorEastAsia"/>
+        </w:rPr>
+        <w:t xml:space="preserve"> </w:t>
+      </w:r>
+      <w:r>
+        <w:rPr>
+          <w:rFonts w:eastAsiaTheme="minorEastAsia"/>
+        </w:rPr>
+        <w:t xml:space="preserve">транзисторов 0.7В для кремниевых и 0.3В для германиевых. </w:t>
+      </w:r>
+      <w:r>
+        <w:rPr>
+          <w:rFonts w:eastAsiaTheme="minorEastAsia"/>
+        </w:rPr>
+        <w:t>Типовые значения коллектор-база могут быть от 0 до 20В для большинства типов транзисторов, хотя во многих случаях эти напряжения могут быть более 20В.</w:t>
+      </w:r>
+    </w:p>
+    <w:p>
+      <w:pPr>
+        <w:spacing w:after="0" w:line="240" w:lineRule="auto"/>
+        <w:jc w:val="both"/>
+        <w:rPr>
+          <w:rFonts w:eastAsiaTheme="minorEastAsia"/>
+        </w:rPr>
+      </w:pPr>
+      <w:r>
+        <w:rPr>
+          <w:rFonts w:eastAsiaTheme="minorEastAsia"/>
+        </w:rPr>
+        <w:tab/>
+        <w:t xml:space="preserve">Транзистор обычно работает с обратно смещенным переходом КБ и прямо смещенным переходом БЭ. </w:t>
+      </w:r>
+      <w:r>
+        <w:rPr>
+          <w:rFonts w:eastAsiaTheme="minorEastAsia"/>
+          <w:color w:val="FF0000"/>
+        </w:rPr>
+        <w:t xml:space="preserve">В случае ключевого режима работы транзистора (т.е. когда транзистор не работает в усилительном режиме, а имеет всего два состояния </w:t>
+      </w:r>
+      <w:r>
+        <w:rPr>
+          <w:rFonts w:eastAsiaTheme="minorEastAsia"/>
+          <w:color w:val="FF0000"/>
+          <w:lang w:val="en-US"/>
+        </w:rPr>
+        <w:t>on</w:t>
+      </w:r>
+      <w:r>
+        <w:rPr>
+          <w:rFonts w:eastAsiaTheme="minorEastAsia"/>
+          <w:color w:val="FF0000"/>
+        </w:rPr>
+        <w:t xml:space="preserve"> или </w:t>
+      </w:r>
+      <w:r>
+        <w:rPr>
+          <w:rFonts w:eastAsiaTheme="minorEastAsia"/>
+          <w:color w:val="FF0000"/>
+          <w:lang w:val="en-US"/>
+        </w:rPr>
+        <w:t>off</w:t>
+      </w:r>
+      <w:r>
+        <w:rPr>
+          <w:rFonts w:eastAsiaTheme="minorEastAsia"/>
+          <w:color w:val="FF0000"/>
+        </w:rPr>
+        <w:t xml:space="preserve">), </w:t>
+      </w:r>
+      <w:r>
+        <w:rPr>
+          <w:rFonts w:eastAsiaTheme="minorEastAsia"/>
+          <w:color w:val="FF0000"/>
+        </w:rPr>
+        <w:t>коллекторный</w:t>
       </w:r>
       <w:bookmarkStart w:id="0" w:name="_GoBack"/>
       <w:bookmarkEnd w:id="0"/>
+      <w:r>
+        <w:rPr>
+          <w:rFonts w:eastAsiaTheme="minorEastAsia"/>
+          <w:color w:val="FF0000"/>
+        </w:rPr>
+        <w:t xml:space="preserve"> переход может стать прямо смещенным</w:t>
+      </w:r>
+      <w:r>
+        <w:rPr>
+          <w:rFonts w:eastAsiaTheme="minorEastAsia"/>
+        </w:rPr>
+        <w:t xml:space="preserve">, но только на величину около 0.5В. </w:t>
+      </w:r>
+      <w:r>
+        <w:rPr>
+          <w:rFonts w:eastAsiaTheme="minorEastAsia"/>
+        </w:rPr>
+        <w:t xml:space="preserve">Также в </w:t>
+      </w:r>
+      <w:r>
+        <w:rPr>
+          <w:rFonts w:eastAsiaTheme="minorEastAsia"/>
+        </w:rPr>
+        <w:t>переключающих транзисторных схемах (и некоторых других) переход БЭ может быть смещен в обратном направлении. Большинство транзисторов не переживут обратное смещение БЭ величиной более 5В.</w:t>
+      </w:r>
+    </w:p>
+    <w:p>
+      <w:pPr>
+        <w:spacing w:after="0" w:line="240" w:lineRule="auto"/>
+        <w:jc w:val="both"/>
+        <w:rPr>
+          <w:rFonts w:eastAsiaTheme="minorEastAsia"/>
+        </w:rPr>
+      </w:pPr>
+      <w:r>
+        <w:rPr>
+          <w:rFonts w:eastAsiaTheme="minorEastAsia"/>
+        </w:rPr>
+        <w:tab/>
+        <w:t xml:space="preserve">Для исследования характеристик двухвыводных приборов (таких как диод), к нему прикладывается несколько уровней прямого или обратного напряжения и измеряются соответствующие величины токов. Затем полученные точки наносятся на график в виде зависимости тока от напряжения. </w:t>
+      </w:r>
+      <w:r>
+        <w:rPr>
+          <w:rFonts w:eastAsiaTheme="minorEastAsia"/>
+        </w:rPr>
+        <w:t xml:space="preserve">Так как транзистор является трехвыводным устройством, </w:t>
+      </w:r>
+      <w:r>
+        <w:rPr>
+          <w:rFonts w:eastAsiaTheme="minorEastAsia"/>
+        </w:rPr>
+        <w:lastRenderedPageBreak/>
+        <w:t xml:space="preserve">существует три возможные конфигурации, в которые он может быть включен для изучения его характеристик. В каждой из этих конфигураций может быть получено три набора характеристик. </w:t>
+      </w:r>
+    </w:p>
+    <w:p>
+      <w:pPr>
+        <w:spacing w:after="0" w:line="240" w:lineRule="auto"/>
+        <w:jc w:val="both"/>
+        <w:rPr>
+          <w:rFonts w:eastAsiaTheme="minorEastAsia"/>
+        </w:rPr>
+      </w:pPr>
+      <w:r>
+        <w:rPr>
+          <w:rFonts w:eastAsiaTheme="minorEastAsia"/>
+        </w:rPr>
+        <w:t xml:space="preserve">Обратимся к рисунку 4-8. </w:t>
+      </w:r>
+      <w:proofErr w:type="spellStart"/>
+      <w:r>
+        <w:rPr>
+          <w:rFonts w:eastAsiaTheme="minorEastAsia"/>
+          <w:lang w:val="en-US"/>
+        </w:rPr>
+        <w:t>Pnp</w:t>
+      </w:r>
+      <w:proofErr w:type="spellEnd"/>
+      <w:r>
+        <w:rPr>
+          <w:rFonts w:eastAsiaTheme="minorEastAsia"/>
+        </w:rPr>
+        <w:t xml:space="preserve"> транзистор, показанный на этом рисунке включен по схеме с общей базой, в которой база является общей как для входа</w:t>
+      </w:r>
+      <w:r>
+        <w:rPr>
+          <w:rFonts w:eastAsiaTheme="minorEastAsia"/>
+        </w:rPr>
+        <w:t xml:space="preserve"> </w:t>
+      </w:r>
+      <w:r>
+        <w:rPr>
+          <w:rFonts w:eastAsiaTheme="minorEastAsia"/>
+        </w:rPr>
+        <w:t xml:space="preserve">(ЭБ), так и для выхода схемы (КБ). </w:t>
+      </w:r>
+      <w:r>
+        <w:rPr>
+          <w:rFonts w:eastAsiaTheme="minorEastAsia"/>
+        </w:rPr>
+        <w:t>Для измерения входных и выходных напряжений и токов подключены вольтметры и амперметры.</w:t>
+      </w:r>
+    </w:p>
+    <w:p>
+      <w:pPr>
+        <w:spacing w:after="0" w:line="240" w:lineRule="auto"/>
+        <w:jc w:val="both"/>
+        <w:rPr>
+          <w:rFonts w:eastAsiaTheme="minorEastAsia"/>
+        </w:rPr>
+      </w:pPr>
+      <w:r>
+        <w:rPr>
+          <w:rFonts w:eastAsiaTheme="minorEastAsia"/>
+        </w:rPr>
+        <w:t xml:space="preserve"> </w:t>
+      </w:r>
+      <w:r>
+        <w:rPr>
+          <w:noProof/>
+        </w:rPr>
+        <w:drawing>
+          <wp:inline distT="0" distB="0" distL="0" distR="0" wp14:anchorId="656C09E0" wp14:editId="2C2DC6DA">
+            <wp:extent cx="5940425" cy="2161540"/>
+            <wp:effectExtent l="0" t="0" r="3175" b="0"/>
+            <wp:docPr id="4" name="Рисунок 4"/>
+            <wp:cNvGraphicFramePr>
+              <a:graphicFrameLocks xmlns:a="http://schemas.openxmlformats.org/drawingml/2006/main" noChangeAspect="1"/>
+            </wp:cNvGraphicFramePr>
+            <a:graphic xmlns:a="http://schemas.openxmlformats.org/drawingml/2006/main">
+              <a:graphicData uri="http://schemas.openxmlformats.org/drawingml/2006/picture">
+                <pic:pic xmlns:pic="http://schemas.openxmlformats.org/drawingml/2006/picture">
+                  <pic:nvPicPr>
+                    <pic:cNvPr id="1" name=""/>
+                    <pic:cNvPicPr/>
+                  </pic:nvPicPr>
+                  <pic:blipFill>
+                    <a:blip r:embed="rId8"/>
+                    <a:stretch>
+                      <a:fillRect/>
+                    </a:stretch>
+                  </pic:blipFill>
+                  <pic:spPr>
+                    <a:xfrm>
+                      <a:off x="0" y="0"/>
+                      <a:ext cx="5940425" cy="2161540"/>
+                    </a:xfrm>
+                    <a:prstGeom prst="rect">
+                      <a:avLst/>
+                    </a:prstGeom>
+                  </pic:spPr>
+                </pic:pic>
+              </a:graphicData>
+            </a:graphic>
+          </wp:inline>
+        </w:drawing>
+      </w:r>
+    </w:p>
+    <w:p>
+      <w:pPr>
+        <w:spacing w:after="0" w:line="240" w:lineRule="auto"/>
+        <w:jc w:val="both"/>
+        <w:rPr>
+          <w:rFonts w:eastAsiaTheme="minorEastAsia"/>
+        </w:rPr>
+      </w:pPr>
     </w:p>
     <w:p>
       <w:pPr>

</xml_diff>